<commit_message>
Fragen herausgelöscht und auf Idee ausgerichtet
zur Korrektur freigegeben
</commit_message>
<xml_diff>
--- a/doc/CS1/Interview_Leiftfaden.docx
+++ b/doc/CS1/Interview_Leiftfaden.docx
@@ -1,10 +1,10 @@
 
 <file path=word/document.xml><?xml version="1.0" encoding="utf-8"?>
-<w:document xmlns:wpc="http://schemas.microsoft.com/office/word/2010/wordprocessingCanvas" xmlns:mc="http://schemas.openxmlformats.org/markup-compatibility/2006" xmlns:o="urn:schemas-microsoft-com:office:office" xmlns:r="http://schemas.openxmlformats.org/officeDocument/2006/relationships" xmlns:m="http://schemas.openxmlformats.org/officeDocument/2006/math" xmlns:v="urn:schemas-microsoft-com:vml" xmlns:wp14="http://schemas.microsoft.com/office/word/2010/wordprocessingDrawing" xmlns:wp="http://schemas.openxmlformats.org/drawingml/2006/wordprocessingDrawing" xmlns:w10="urn:schemas-microsoft-com:office:word" xmlns:w="http://schemas.openxmlformats.org/wordprocessingml/2006/main" xmlns:w14="http://schemas.microsoft.com/office/word/2010/wordml" xmlns:w15="http://schemas.microsoft.com/office/word/2012/wordml" xmlns:wpg="http://schemas.microsoft.com/office/word/2010/wordprocessingGroup" xmlns:wpi="http://schemas.microsoft.com/office/word/2010/wordprocessingInk" xmlns:wne="http://schemas.microsoft.com/office/word/2006/wordml" xmlns:wps="http://schemas.microsoft.com/office/word/2010/wordprocessingShape" mc:Ignorable="w14 w15 wp14">
+<w:document xmlns:wpc="http://schemas.microsoft.com/office/word/2010/wordprocessingCanvas" xmlns:cx="http://schemas.microsoft.com/office/drawing/2014/chartex" xmlns:cx1="http://schemas.microsoft.com/office/drawing/2015/9/8/chartex" xmlns:cx2="http://schemas.microsoft.com/office/drawing/2015/10/21/chartex" xmlns:mc="http://schemas.openxmlformats.org/markup-compatibility/2006" xmlns:o="urn:schemas-microsoft-com:office:office" xmlns:r="http://schemas.openxmlformats.org/officeDocument/2006/relationships" xmlns:m="http://schemas.openxmlformats.org/officeDocument/2006/math" xmlns:v="urn:schemas-microsoft-com:vml" xmlns:wp14="http://schemas.microsoft.com/office/word/2010/wordprocessingDrawing" xmlns:wp="http://schemas.openxmlformats.org/drawingml/2006/wordprocessingDrawing" xmlns:w10="urn:schemas-microsoft-com:office:word" xmlns:w="http://schemas.openxmlformats.org/wordprocessingml/2006/main" xmlns:w14="http://schemas.microsoft.com/office/word/2010/wordml" xmlns:w15="http://schemas.microsoft.com/office/word/2012/wordml" xmlns:w16se="http://schemas.microsoft.com/office/word/2015/wordml/symex" xmlns:wpg="http://schemas.microsoft.com/office/word/2010/wordprocessingGroup" xmlns:wpi="http://schemas.microsoft.com/office/word/2010/wordprocessingInk" xmlns:wne="http://schemas.microsoft.com/office/word/2006/wordml" xmlns:wps="http://schemas.microsoft.com/office/word/2010/wordprocessingShape" mc:Ignorable="w14 w15 w16se wp14">
   <w:body>
     <w:p>
       <w:pPr>
-        <w:pStyle w:val="Titel"/>
+        <w:pStyle w:val="Title"/>
         <w:rPr>
           <w:lang w:val="de-CH"/>
         </w:rPr>
@@ -18,7 +18,7 @@
     </w:p>
     <w:p>
       <w:pPr>
-        <w:pStyle w:val="Untertitel"/>
+        <w:pStyle w:val="Subtitle"/>
         <w:rPr>
           <w:lang w:val="de-CH"/>
         </w:rPr>
@@ -205,17 +205,35 @@
     </w:p>
     <w:p>
       <w:pPr>
-        <w:pStyle w:val="Untertitel"/>
-      </w:pPr>
-    </w:p>
-    <w:p>
-      <w:pPr>
-        <w:pStyle w:val="Untertitel"/>
-      </w:pPr>
-    </w:p>
-    <w:p>
-      <w:pPr>
-        <w:pStyle w:val="Untertitel"/>
+        <w:rPr>
+          <w:lang w:val="de-DE"/>
+        </w:rPr>
+      </w:pPr>
+      <w:r>
+        <w:rPr>
+          <w:b/>
+          <w:lang w:val="de-DE"/>
+        </w:rPr>
+        <w:t>Strategie:</w:t>
+      </w:r>
+      <w:r>
+        <w:rPr>
+          <w:lang w:val="de-DE"/>
+        </w:rPr>
+        <w:t xml:space="preserve"> Da wir schon eine durchführbare Idee haben, welche unser Erachtens her gut ist, jedoch möglicherweise nicht auf die Praxis-Grösser der Interview-Partnerin zutrifft, erzählen wir schon der dem eigentlichen Interview (Sprachaufnahme) was unsere Idee wäre, durch das können wir das Gespräch auf unser Thema lenken und bekommen automatisch die Informationen, die wir möchten. (Remy ist über die Idee informiert)</w:t>
+      </w:r>
+    </w:p>
+    <w:p>
+      <w:pPr>
+        <w:pStyle w:val="Subtitle"/>
+        <w:rPr>
+          <w:lang w:val="de-DE"/>
+        </w:rPr>
+      </w:pPr>
+    </w:p>
+    <w:p>
+      <w:pPr>
+        <w:pStyle w:val="Subtitle"/>
       </w:pPr>
       <w:r>
         <w:t>Intro</w:t>
@@ -223,7 +241,7 @@
     </w:p>
     <w:p>
       <w:pPr>
-        <w:pStyle w:val="Listenabsatz"/>
+        <w:pStyle w:val="ListParagraph"/>
         <w:numPr>
           <w:ilvl w:val="0"/>
           <w:numId w:val="1"/>
@@ -241,7 +259,7 @@
     </w:p>
     <w:p>
       <w:pPr>
-        <w:pStyle w:val="Listenabsatz"/>
+        <w:pStyle w:val="ListParagraph"/>
         <w:numPr>
           <w:ilvl w:val="1"/>
           <w:numId w:val="1"/>
@@ -259,7 +277,7 @@
     </w:p>
     <w:p>
       <w:pPr>
-        <w:pStyle w:val="Listenabsatz"/>
+        <w:pStyle w:val="ListParagraph"/>
         <w:numPr>
           <w:ilvl w:val="0"/>
           <w:numId w:val="1"/>
@@ -277,7 +295,27 @@
     </w:p>
     <w:p>
       <w:pPr>
-        <w:pStyle w:val="Listenabsatz"/>
+        <w:pStyle w:val="ListParagraph"/>
+        <w:numPr>
+          <w:ilvl w:val="1"/>
+          <w:numId w:val="1"/>
+        </w:numPr>
+        <w:rPr>
+          <w:lang w:val="de-DE"/>
+        </w:rPr>
+      </w:pPr>
+      <w:r>
+        <w:rPr>
+          <w:lang w:val="de-DE"/>
+        </w:rPr>
+        <w:t>Wie verläuft eine Medikamentenabgabe?</w:t>
+      </w:r>
+      <w:bookmarkStart w:id="0" w:name="_GoBack"/>
+      <w:bookmarkEnd w:id="0"/>
+    </w:p>
+    <w:p>
+      <w:pPr>
+        <w:pStyle w:val="ListParagraph"/>
         <w:numPr>
           <w:ilvl w:val="0"/>
           <w:numId w:val="1"/>
@@ -290,120 +328,27 @@
         <w:rPr>
           <w:lang w:val="de-DE"/>
         </w:rPr>
-        <w:t>Wo unterscheiden sich die Arbeiten mit psychisch kranken Personen von der Allgemeinmedizin?</w:t>
-      </w:r>
-    </w:p>
-    <w:p>
-      <w:pPr>
-        <w:pStyle w:val="Listenabsatz"/>
-        <w:numPr>
-          <w:ilvl w:val="0"/>
-          <w:numId w:val="1"/>
-        </w:numPr>
-        <w:rPr>
-          <w:lang w:val="de-DE"/>
-        </w:rPr>
-      </w:pPr>
-      <w:r>
-        <w:rPr>
-          <w:lang w:val="de-DE"/>
-        </w:rPr>
-        <w:t>Werden Sie oft von suchtkranken Personen konsolidiert?</w:t>
-      </w:r>
-    </w:p>
-    <w:p>
-      <w:pPr>
-        <w:pStyle w:val="Listenabsatz"/>
-        <w:numPr>
-          <w:ilvl w:val="0"/>
-          <w:numId w:val="1"/>
-        </w:numPr>
-        <w:rPr>
-          <w:lang w:val="de-DE"/>
-        </w:rPr>
-      </w:pPr>
-      <w:r>
-        <w:rPr>
-          <w:lang w:val="de-DE"/>
-        </w:rPr>
-        <w:t xml:space="preserve">Arbeiten Sie gerne am Computer oder bevorzugen Sie </w:t>
-      </w:r>
-      <w:r>
-        <w:rPr>
-          <w:lang w:val="de-DE"/>
-        </w:rPr>
-        <w:t>Papier?</w:t>
-      </w:r>
-    </w:p>
-    <w:p>
-      <w:pPr>
-        <w:pStyle w:val="Listenabsatz"/>
-        <w:numPr>
-          <w:ilvl w:val="1"/>
-          <w:numId w:val="1"/>
-        </w:numPr>
-        <w:rPr>
-          <w:lang w:val="de-DE"/>
-        </w:rPr>
-      </w:pPr>
-      <w:r>
-        <w:rPr>
-          <w:lang w:val="de-DE"/>
-        </w:rPr>
-        <w:t>In welchen Bereichen haben Sie die Informationen lieber elektronisch?</w:t>
-      </w:r>
-    </w:p>
-    <w:p>
-      <w:pPr>
-        <w:pStyle w:val="Listenabsatz"/>
-        <w:numPr>
-          <w:ilvl w:val="0"/>
-          <w:numId w:val="1"/>
-        </w:numPr>
-        <w:rPr>
-          <w:lang w:val="de-DE"/>
-        </w:rPr>
-      </w:pPr>
-      <w:r>
-        <w:rPr>
-          <w:lang w:val="de-DE"/>
-        </w:rPr>
-        <w:t>Könnten Sie sich vorstellen, dass eine App Ihnen die Arbeit mit suchtkranken Patienten helfen würde?</w:t>
-      </w:r>
-    </w:p>
-    <w:p>
-      <w:pPr>
-        <w:rPr>
-          <w:rFonts w:eastAsiaTheme="minorEastAsia"/>
-          <w:color w:val="5A5A5A" w:themeColor="text1" w:themeTint="A5"/>
-          <w:spacing w:val="15"/>
-          <w:lang w:val="de-DE"/>
-        </w:rPr>
-      </w:pPr>
-      <w:r>
-        <w:rPr>
-          <w:lang w:val="de-DE"/>
-        </w:rPr>
         <w:br w:type="page"/>
       </w:r>
     </w:p>
     <w:p>
       <w:pPr>
-        <w:pStyle w:val="Untertitel"/>
-        <w:rPr>
-          <w:lang w:val="de-DE"/>
-        </w:rPr>
-      </w:pPr>
-      <w:r>
-        <w:rPr>
-          <w:lang w:val="de-DE"/>
-        </w:rPr>
+        <w:pStyle w:val="Subtitle"/>
+        <w:rPr>
+          <w:lang w:val="de-DE"/>
+        </w:rPr>
+      </w:pPr>
+      <w:r>
+        <w:rPr>
+          <w:lang w:val="de-DE"/>
+        </w:rPr>
+        <w:lastRenderedPageBreak/>
         <w:t>Hauptteil</w:t>
       </w:r>
     </w:p>
     <w:p>
       <w:pPr>
-        <w:pStyle w:val="Listenabsatz"/>
+        <w:pStyle w:val="ListParagraph"/>
         <w:numPr>
           <w:ilvl w:val="0"/>
           <w:numId w:val="2"/>
@@ -416,12 +361,30 @@
         <w:rPr>
           <w:lang w:val="de-DE"/>
         </w:rPr>
-        <w:t>Welche elektronischen Systeme verwenden Sie zurzeit und für was benötigen Sie diese?</w:t>
-      </w:r>
-    </w:p>
-    <w:p>
-      <w:pPr>
-        <w:pStyle w:val="Listenabsatz"/>
+        <w:t>Was für Funktionen hätten Sie gerne in Ihrem Praxisinformationssystem?</w:t>
+      </w:r>
+    </w:p>
+    <w:p>
+      <w:pPr>
+        <w:pStyle w:val="ListParagraph"/>
+        <w:numPr>
+          <w:ilvl w:val="0"/>
+          <w:numId w:val="2"/>
+        </w:numPr>
+        <w:rPr>
+          <w:lang w:val="de-DE"/>
+        </w:rPr>
+      </w:pPr>
+      <w:r>
+        <w:rPr>
+          <w:lang w:val="de-DE"/>
+        </w:rPr>
+        <w:t>Wie findet die Kommunikation zwischen Ihnen und Ihren Patienten statt?</w:t>
+      </w:r>
+    </w:p>
+    <w:p>
+      <w:pPr>
+        <w:pStyle w:val="ListParagraph"/>
         <w:numPr>
           <w:ilvl w:val="1"/>
           <w:numId w:val="2"/>
@@ -434,36 +397,12 @@
         <w:rPr>
           <w:lang w:val="de-DE"/>
         </w:rPr>
-        <w:t>Was finden Sie an der Software</w:t>
-      </w:r>
-      <w:r>
-        <w:rPr>
-          <w:lang w:val="de-DE"/>
-        </w:rPr>
-        <w:t xml:space="preserve">, die </w:t>
-      </w:r>
-      <w:r>
-        <w:rPr>
-          <w:lang w:val="de-DE"/>
-        </w:rPr>
-        <w:t>Sie verwenden</w:t>
-      </w:r>
-      <w:r>
-        <w:rPr>
-          <w:lang w:val="de-DE"/>
-        </w:rPr>
-        <w:t>,</w:t>
-      </w:r>
-      <w:r>
-        <w:rPr>
-          <w:lang w:val="de-DE"/>
-        </w:rPr>
-        <w:t xml:space="preserve"> gut und was hätte Verbesserungspotenzial?</w:t>
-      </w:r>
-    </w:p>
-    <w:p>
-      <w:pPr>
-        <w:pStyle w:val="Listenabsatz"/>
+        <w:t>Haben Sie bei einer Therapie mit Suchtkranken ein Kommunikations- oder Kontrollmedium auf welchem Sie den Behandlungsfortschritt einsehen können?</w:t>
+      </w:r>
+    </w:p>
+    <w:p>
+      <w:pPr>
+        <w:pStyle w:val="ListParagraph"/>
         <w:numPr>
           <w:ilvl w:val="0"/>
           <w:numId w:val="2"/>
@@ -476,12 +415,30 @@
         <w:rPr>
           <w:lang w:val="de-DE"/>
         </w:rPr>
-        <w:t>Wie findet die Kommunikation zwischen Ihnen und Ihren Patienten statt?</w:t>
-      </w:r>
-    </w:p>
-    <w:p>
-      <w:pPr>
-        <w:pStyle w:val="Listenabsatz"/>
+        <w:t>Welche Personen spielen bei einer Therapie von Suchtkranken eine Rolle oder sind wichtig für die Behandlung?</w:t>
+      </w:r>
+    </w:p>
+    <w:p>
+      <w:pPr>
+        <w:pStyle w:val="ListParagraph"/>
+        <w:numPr>
+          <w:ilvl w:val="0"/>
+          <w:numId w:val="2"/>
+        </w:numPr>
+        <w:rPr>
+          <w:lang w:val="de-DE"/>
+        </w:rPr>
+      </w:pPr>
+      <w:r>
+        <w:rPr>
+          <w:lang w:val="de-DE"/>
+        </w:rPr>
+        <w:t>Welche Informationen dokumentieren Sie bei einem psychiatrischen Fall?</w:t>
+      </w:r>
+    </w:p>
+    <w:p>
+      <w:pPr>
+        <w:pStyle w:val="ListParagraph"/>
         <w:numPr>
           <w:ilvl w:val="1"/>
           <w:numId w:val="2"/>
@@ -494,12 +451,30 @@
         <w:rPr>
           <w:lang w:val="de-DE"/>
         </w:rPr>
-        <w:t>Haben Sie bei einer Therapie mit Suchtkranken ein Kommunikations- oder Kontrollmedium auf welchem Sie den Behandlungsfortschritt einsehen können?</w:t>
-      </w:r>
-    </w:p>
-    <w:p>
-      <w:pPr>
-        <w:pStyle w:val="Listenabsatz"/>
+        <w:t>Wo dokumentieren Sie die jeweiligen Informationen?</w:t>
+      </w:r>
+    </w:p>
+    <w:p>
+      <w:pPr>
+        <w:pStyle w:val="ListParagraph"/>
+        <w:numPr>
+          <w:ilvl w:val="1"/>
+          <w:numId w:val="2"/>
+        </w:numPr>
+        <w:rPr>
+          <w:lang w:val="de-DE"/>
+        </w:rPr>
+      </w:pPr>
+      <w:r>
+        <w:rPr>
+          <w:lang w:val="de-DE"/>
+        </w:rPr>
+        <w:t>Welche Informationen benötigen Sie um Medikamente abzugeben und was dokumentieren sie bezüglich der Medikamentenabgabe?</w:t>
+      </w:r>
+    </w:p>
+    <w:p>
+      <w:pPr>
+        <w:pStyle w:val="ListParagraph"/>
         <w:numPr>
           <w:ilvl w:val="0"/>
           <w:numId w:val="2"/>
@@ -512,12 +487,30 @@
         <w:rPr>
           <w:lang w:val="de-DE"/>
         </w:rPr>
-        <w:t>Welche Personen spielen bei einer Therapie von Suchtkranken eine Rolle oder sind wichtig für die Behandlung?</w:t>
-      </w:r>
-    </w:p>
-    <w:p>
-      <w:pPr>
-        <w:pStyle w:val="Listenabsatz"/>
+        <w:t>Wie funktioniert der Informationsaustausch bei psychiatrischen Fällen, wenn mehrere Fachkräfte involviert sind?</w:t>
+      </w:r>
+    </w:p>
+    <w:p>
+      <w:pPr>
+        <w:pStyle w:val="ListParagraph"/>
+        <w:numPr>
+          <w:ilvl w:val="1"/>
+          <w:numId w:val="2"/>
+        </w:numPr>
+        <w:rPr>
+          <w:lang w:val="de-DE"/>
+        </w:rPr>
+      </w:pPr>
+      <w:r>
+        <w:rPr>
+          <w:lang w:val="de-DE"/>
+        </w:rPr>
+        <w:t>Gibt es dort Handlungsbedarf oder Erleichterungsmöglichkeiten?</w:t>
+      </w:r>
+    </w:p>
+    <w:p>
+      <w:pPr>
+        <w:pStyle w:val="ListParagraph"/>
         <w:numPr>
           <w:ilvl w:val="0"/>
           <w:numId w:val="2"/>
@@ -530,30 +523,12 @@
         <w:rPr>
           <w:lang w:val="de-DE"/>
         </w:rPr>
-        <w:t>Welche Informationen dokumentieren Sie bei einem psychiatrischen Fall?</w:t>
-      </w:r>
-    </w:p>
-    <w:p>
-      <w:pPr>
-        <w:pStyle w:val="Listenabsatz"/>
-        <w:numPr>
-          <w:ilvl w:val="1"/>
-          <w:numId w:val="2"/>
-        </w:numPr>
-        <w:rPr>
-          <w:lang w:val="de-DE"/>
-        </w:rPr>
-      </w:pPr>
-      <w:r>
-        <w:rPr>
-          <w:lang w:val="de-DE"/>
-        </w:rPr>
-        <w:t>Wo dokumentieren Sie die jeweiligen Informationen?</w:t>
-      </w:r>
-    </w:p>
-    <w:p>
-      <w:pPr>
-        <w:pStyle w:val="Listenabsatz"/>
+        <w:t>Für welche Zwecke könnten Sie sich vorstellen ein Tablet oder Smartphone zu benutzen?</w:t>
+      </w:r>
+    </w:p>
+    <w:p>
+      <w:pPr>
+        <w:pStyle w:val="ListParagraph"/>
         <w:numPr>
           <w:ilvl w:val="0"/>
           <w:numId w:val="2"/>
@@ -566,30 +541,12 @@
         <w:rPr>
           <w:lang w:val="de-DE"/>
         </w:rPr>
-        <w:t>Wie funktioniert der Informationsaustausch bei psychiatrischen Fällen, wenn mehrere Fachkräfte involviert sind?</w:t>
-      </w:r>
-    </w:p>
-    <w:p>
-      <w:pPr>
-        <w:pStyle w:val="Listenabsatz"/>
-        <w:numPr>
-          <w:ilvl w:val="1"/>
-          <w:numId w:val="2"/>
-        </w:numPr>
-        <w:rPr>
-          <w:lang w:val="de-DE"/>
-        </w:rPr>
-      </w:pPr>
-      <w:r>
-        <w:rPr>
-          <w:lang w:val="de-DE"/>
-        </w:rPr>
-        <w:t>Gibt es dort Handlungsbedarf oder Erleichterungsmöglichkeiten?</w:t>
-      </w:r>
-    </w:p>
-    <w:p>
-      <w:pPr>
-        <w:pStyle w:val="Listenabsatz"/>
+        <w:t>Würde es Ihnen helfen, wenn Sie Stammdaten der Kunden direkt mittels Krankenkassenkarte einlesen könnten?</w:t>
+      </w:r>
+    </w:p>
+    <w:p>
+      <w:pPr>
+        <w:pStyle w:val="ListParagraph"/>
         <w:numPr>
           <w:ilvl w:val="0"/>
           <w:numId w:val="2"/>
@@ -602,48 +559,18 @@
         <w:rPr>
           <w:lang w:val="de-DE"/>
         </w:rPr>
-        <w:t>Brauchen Sie Ihr Mobiltelefon für geschäftliche Zwecke?</w:t>
-      </w:r>
-    </w:p>
-    <w:p>
-      <w:pPr>
-        <w:pStyle w:val="Listenabsatz"/>
-        <w:numPr>
-          <w:ilvl w:val="1"/>
-          <w:numId w:val="2"/>
-        </w:numPr>
-        <w:rPr>
-          <w:lang w:val="de-DE"/>
-        </w:rPr>
-      </w:pPr>
-      <w:r>
-        <w:rPr>
-          <w:lang w:val="de-DE"/>
-        </w:rPr>
-        <w:t>Könnten Sie sich vorstellen Informationen in einer Webapplikation via Mobiltelefon, Tablet oder Laptop einzutragen?</w:t>
-      </w:r>
-    </w:p>
-    <w:p>
-      <w:pPr>
-        <w:pStyle w:val="Listenabsatz"/>
-        <w:numPr>
-          <w:ilvl w:val="1"/>
-          <w:numId w:val="2"/>
-        </w:numPr>
-        <w:rPr>
-          <w:lang w:val="de-DE"/>
-        </w:rPr>
-      </w:pPr>
-      <w:r>
-        <w:rPr>
-          <w:lang w:val="de-DE"/>
-        </w:rPr>
-        <w:t>Was müsste eine Webapplikation erfüllen, damit Sie diese gerne benutzen würden?</w:t>
-      </w:r>
-    </w:p>
-    <w:p>
-      <w:pPr>
-        <w:pStyle w:val="Listenabsatz"/>
+        <w:t xml:space="preserve">Benötigen Sie bei suchtkranken Person besondere Informationen zu Beginn der </w:t>
+      </w:r>
+      <w:r>
+        <w:rPr>
+          <w:lang w:val="de-DE"/>
+        </w:rPr>
+        <w:t>Therapie?</w:t>
+      </w:r>
+    </w:p>
+    <w:p>
+      <w:pPr>
+        <w:pStyle w:val="ListParagraph"/>
         <w:numPr>
           <w:ilvl w:val="0"/>
           <w:numId w:val="2"/>
@@ -656,77 +583,33 @@
         <w:rPr>
           <w:lang w:val="de-DE"/>
         </w:rPr>
-        <w:t>Würde es Ihnen helfen, wenn Sie Stammdaten der Kunden direkt mittels Krankenkassenkarte einlesen könnten?</w:t>
-      </w:r>
-    </w:p>
-    <w:p>
-      <w:pPr>
-        <w:pStyle w:val="Listenabsatz"/>
-        <w:numPr>
-          <w:ilvl w:val="0"/>
-          <w:numId w:val="2"/>
-        </w:numPr>
-        <w:rPr>
-          <w:lang w:val="de-DE"/>
-        </w:rPr>
-      </w:pPr>
-      <w:r>
-        <w:rPr>
-          <w:lang w:val="de-DE"/>
-        </w:rPr>
-        <w:t xml:space="preserve">Benötigen Sie bei suchtkranken Person besondere Informationen zu Beginn der </w:t>
-      </w:r>
-      <w:r>
-        <w:rPr>
-          <w:lang w:val="de-DE"/>
-        </w:rPr>
-        <w:t>Therapie?</w:t>
-      </w:r>
-    </w:p>
-    <w:p>
-      <w:pPr>
-        <w:pStyle w:val="Listenabsatz"/>
-        <w:numPr>
-          <w:ilvl w:val="0"/>
-          <w:numId w:val="2"/>
-        </w:numPr>
-        <w:rPr>
-          <w:lang w:val="de-DE"/>
-        </w:rPr>
-      </w:pPr>
-      <w:r>
-        <w:rPr>
-          <w:lang w:val="de-DE"/>
-        </w:rPr>
-        <w:t>Wenn es eine Möglichkeit gäbe auf Vertrauensbasis die Fortschritte Ihrer Patienten im normalen Leben zu sehen und mit Ihnen nötigenfalls in Kontakt zu treten, würde Sie diese Idee tendenziell begrüßen?</w:t>
-      </w:r>
-    </w:p>
-    <w:p>
-      <w:pPr>
-        <w:pStyle w:val="Untertitel"/>
-        <w:rPr>
-          <w:lang w:val="de-DE"/>
-        </w:rPr>
-      </w:pPr>
-    </w:p>
-    <w:p>
-      <w:pPr>
-        <w:rPr>
-          <w:lang w:val="de-DE"/>
-        </w:rPr>
-      </w:pPr>
-    </w:p>
-    <w:p>
-      <w:pPr>
-        <w:pStyle w:val="Untertitel"/>
-        <w:rPr>
-          <w:lang w:val="de-DE"/>
-        </w:rPr>
-      </w:pPr>
-    </w:p>
-    <w:p>
-      <w:pPr>
-        <w:pStyle w:val="Untertitel"/>
+        <w:t xml:space="preserve">Wenn es eine Möglichkeit gäbe auf Vertrauensbasis die Fortschritte Ihrer Patienten im normalen Leben zu sehen und mit Ihnen nötigenfalls in Kontakt zu treten, würde Sie </w:t>
+      </w:r>
+      <w:r>
+        <w:rPr>
+          <w:lang w:val="de-DE"/>
+        </w:rPr>
+        <w:t>diese Idee tendenziell begrüßen und auf müsste man dabei achten?</w:t>
+      </w:r>
+    </w:p>
+    <w:p>
+      <w:pPr>
+        <w:rPr>
+          <w:lang w:val="de-DE"/>
+        </w:rPr>
+      </w:pPr>
+    </w:p>
+    <w:p>
+      <w:pPr>
+        <w:pStyle w:val="Subtitle"/>
+        <w:rPr>
+          <w:lang w:val="de-DE"/>
+        </w:rPr>
+      </w:pPr>
+    </w:p>
+    <w:p>
+      <w:pPr>
+        <w:pStyle w:val="Subtitle"/>
         <w:rPr>
           <w:lang w:val="de-DE"/>
         </w:rPr>
@@ -740,7 +623,7 @@
     </w:p>
     <w:p>
       <w:pPr>
-        <w:pStyle w:val="Listenabsatz"/>
+        <w:pStyle w:val="ListParagraph"/>
         <w:numPr>
           <w:ilvl w:val="0"/>
           <w:numId w:val="3"/>
@@ -758,7 +641,7 @@
     </w:p>
     <w:p>
       <w:pPr>
-        <w:pStyle w:val="Listenabsatz"/>
+        <w:pStyle w:val="ListParagraph"/>
         <w:numPr>
           <w:ilvl w:val="1"/>
           <w:numId w:val="3"/>
@@ -776,7 +659,7 @@
     </w:p>
     <w:p>
       <w:pPr>
-        <w:pStyle w:val="Listenabsatz"/>
+        <w:pStyle w:val="ListParagraph"/>
         <w:numPr>
           <w:ilvl w:val="0"/>
           <w:numId w:val="3"/>
@@ -794,7 +677,7 @@
     </w:p>
     <w:p>
       <w:pPr>
-        <w:pStyle w:val="Listenabsatz"/>
+        <w:pStyle w:val="ListParagraph"/>
         <w:numPr>
           <w:ilvl w:val="0"/>
           <w:numId w:val="3"/>
@@ -807,12 +690,18 @@
         <w:rPr>
           <w:lang w:val="de-DE"/>
         </w:rPr>
-        <w:t>Was empfehlen Sie uns? Inwiefern kann Medizininformatik helfen?</w:t>
-      </w:r>
-    </w:p>
-    <w:p>
-      <w:pPr>
-        <w:pStyle w:val="Listenabsatz"/>
+        <w:t xml:space="preserve">Was empfehlen Sie uns? </w:t>
+      </w:r>
+      <w:r>
+        <w:rPr>
+          <w:lang w:val="de-DE"/>
+        </w:rPr>
+        <w:t xml:space="preserve">Inwiefern können Applikation Ihnen die Arbeit erleichtern? </w:t>
+      </w:r>
+    </w:p>
+    <w:p>
+      <w:pPr>
+        <w:pStyle w:val="ListParagraph"/>
         <w:numPr>
           <w:ilvl w:val="0"/>
           <w:numId w:val="3"/>
@@ -830,7 +719,7 @@
     </w:p>
     <w:p>
       <w:pPr>
-        <w:pStyle w:val="Listenabsatz"/>
+        <w:pStyle w:val="ListParagraph"/>
         <w:numPr>
           <w:ilvl w:val="1"/>
           <w:numId w:val="3"/>
@@ -857,7 +746,7 @@
 </file>
 
 <file path=word/numbering.xml><?xml version="1.0" encoding="utf-8"?>
-<w:numbering xmlns:wpc="http://schemas.microsoft.com/office/word/2010/wordprocessingCanvas" xmlns:mc="http://schemas.openxmlformats.org/markup-compatibility/2006" xmlns:o="urn:schemas-microsoft-com:office:office" xmlns:r="http://schemas.openxmlformats.org/officeDocument/2006/relationships" xmlns:m="http://schemas.openxmlformats.org/officeDocument/2006/math" xmlns:v="urn:schemas-microsoft-com:vml" xmlns:wp14="http://schemas.microsoft.com/office/word/2010/wordprocessingDrawing" xmlns:wp="http://schemas.openxmlformats.org/drawingml/2006/wordprocessingDrawing" xmlns:w10="urn:schemas-microsoft-com:office:word" xmlns:w="http://schemas.openxmlformats.org/wordprocessingml/2006/main" xmlns:w14="http://schemas.microsoft.com/office/word/2010/wordml" xmlns:w15="http://schemas.microsoft.com/office/word/2012/wordml" xmlns:wpg="http://schemas.microsoft.com/office/word/2010/wordprocessingGroup" xmlns:wpi="http://schemas.microsoft.com/office/word/2010/wordprocessingInk" xmlns:wne="http://schemas.microsoft.com/office/word/2006/wordml" xmlns:wps="http://schemas.microsoft.com/office/word/2010/wordprocessingShape" mc:Ignorable="w14 w15 wp14">
+<w:numbering xmlns:wpc="http://schemas.microsoft.com/office/word/2010/wordprocessingCanvas" xmlns:cx="http://schemas.microsoft.com/office/drawing/2014/chartex" xmlns:cx1="http://schemas.microsoft.com/office/drawing/2015/9/8/chartex" xmlns:cx2="http://schemas.microsoft.com/office/drawing/2015/10/21/chartex" xmlns:mc="http://schemas.openxmlformats.org/markup-compatibility/2006" xmlns:o="urn:schemas-microsoft-com:office:office" xmlns:r="http://schemas.openxmlformats.org/officeDocument/2006/relationships" xmlns:m="http://schemas.openxmlformats.org/officeDocument/2006/math" xmlns:v="urn:schemas-microsoft-com:vml" xmlns:wp14="http://schemas.microsoft.com/office/word/2010/wordprocessingDrawing" xmlns:wp="http://schemas.openxmlformats.org/drawingml/2006/wordprocessingDrawing" xmlns:w10="urn:schemas-microsoft-com:office:word" xmlns:w="http://schemas.openxmlformats.org/wordprocessingml/2006/main" xmlns:w14="http://schemas.microsoft.com/office/word/2010/wordml" xmlns:w15="http://schemas.microsoft.com/office/word/2012/wordml" xmlns:w16se="http://schemas.microsoft.com/office/word/2015/wordml/symex" xmlns:wpg="http://schemas.microsoft.com/office/word/2010/wordprocessingGroup" xmlns:wpi="http://schemas.microsoft.com/office/word/2010/wordprocessingInk" xmlns:wne="http://schemas.microsoft.com/office/word/2006/wordml" xmlns:wps="http://schemas.microsoft.com/office/word/2010/wordprocessingShape" mc:Ignorable="w14 w15 w16se wp14">
   <w:abstractNum w:abstractNumId="0" w15:restartNumberingAfterBreak="0">
     <w:nsid w:val="131E0F41"/>
     <w:multiLevelType w:val="hybridMultilevel"/>
@@ -1210,7 +1099,7 @@
 </file>
 
 <file path=word/styles.xml><?xml version="1.0" encoding="utf-8"?>
-<w:styles xmlns:mc="http://schemas.openxmlformats.org/markup-compatibility/2006" xmlns:r="http://schemas.openxmlformats.org/officeDocument/2006/relationships" xmlns:w="http://schemas.openxmlformats.org/wordprocessingml/2006/main" xmlns:w14="http://schemas.microsoft.com/office/word/2010/wordml" xmlns:w15="http://schemas.microsoft.com/office/word/2012/wordml" mc:Ignorable="w14 w15">
+<w:styles xmlns:mc="http://schemas.openxmlformats.org/markup-compatibility/2006" xmlns:r="http://schemas.openxmlformats.org/officeDocument/2006/relationships" xmlns:w="http://schemas.openxmlformats.org/wordprocessingml/2006/main" xmlns:w14="http://schemas.microsoft.com/office/word/2010/wordml" xmlns:w15="http://schemas.microsoft.com/office/word/2012/wordml" xmlns:w16se="http://schemas.microsoft.com/office/word/2015/wordml/symex" mc:Ignorable="w14 w15 w16se">
   <w:docDefaults>
     <w:rPrDefault>
       <w:rPr>
@@ -1226,7 +1115,7 @@
       </w:pPr>
     </w:pPrDefault>
   </w:docDefaults>
-  <w:latentStyles w:defLockedState="0" w:defUIPriority="99" w:defSemiHidden="0" w:defUnhideWhenUsed="0" w:defQFormat="0" w:count="371">
+  <w:latentStyles w:defLockedState="0" w:defUIPriority="99" w:defSemiHidden="0" w:defUnhideWhenUsed="0" w:defQFormat="0" w:count="373">
     <w:lsdException w:name="Normal" w:uiPriority="0" w:qFormat="1"/>
     <w:lsdException w:name="heading 1" w:uiPriority="9" w:qFormat="1"/>
     <w:lsdException w:name="heading 2" w:semiHidden="1" w:uiPriority="9" w:unhideWhenUsed="1" w:qFormat="1"/>
@@ -1332,7 +1221,6 @@
     <w:lsdException w:name="HTML Sample" w:semiHidden="1" w:unhideWhenUsed="1"/>
     <w:lsdException w:name="HTML Typewriter" w:semiHidden="1" w:unhideWhenUsed="1"/>
     <w:lsdException w:name="HTML Variable" w:semiHidden="1" w:unhideWhenUsed="1"/>
-    <w:lsdException w:name="Normal Table" w:semiHidden="1" w:unhideWhenUsed="1"/>
     <w:lsdException w:name="annotation subject" w:semiHidden="1" w:unhideWhenUsed="1"/>
     <w:lsdException w:name="No List" w:semiHidden="1" w:unhideWhenUsed="1"/>
     <w:lsdException w:name="Outline List 1" w:semiHidden="1" w:unhideWhenUsed="1"/>
@@ -1378,11 +1266,9 @@
     <w:lsdException w:name="Table Subtle 1" w:semiHidden="1" w:unhideWhenUsed="1"/>
     <w:lsdException w:name="Table Subtle 2" w:semiHidden="1" w:unhideWhenUsed="1"/>
     <w:lsdException w:name="Table Web 1" w:semiHidden="1" w:unhideWhenUsed="1"/>
-    <w:lsdException w:name="Table Web 2" w:semiHidden="1" w:unhideWhenUsed="1"/>
     <w:lsdException w:name="Table Web 3" w:semiHidden="1" w:unhideWhenUsed="1"/>
     <w:lsdException w:name="Balloon Text" w:semiHidden="1" w:unhideWhenUsed="1"/>
     <w:lsdException w:name="Table Grid" w:uiPriority="39"/>
-    <w:lsdException w:name="Table Theme" w:semiHidden="1" w:unhideWhenUsed="1"/>
     <w:lsdException w:name="Placeholder Text" w:semiHidden="1"/>
     <w:lsdException w:name="No Spacing" w:uiPriority="1" w:qFormat="1"/>
     <w:lsdException w:name="Light Shading" w:uiPriority="60"/>
@@ -1598,16 +1484,18 @@
     <w:lsdException w:name="List Table 5 Dark Accent 6" w:uiPriority="50"/>
     <w:lsdException w:name="List Table 6 Colorful Accent 6" w:uiPriority="51"/>
     <w:lsdException w:name="List Table 7 Colorful Accent 6" w:uiPriority="52"/>
+    <w:lsdException w:name="Mention" w:semiHidden="1" w:unhideWhenUsed="1"/>
+    <w:lsdException w:name="Smart Hyperlink" w:semiHidden="1" w:unhideWhenUsed="1"/>
   </w:latentStyles>
-  <w:style w:type="paragraph" w:default="1" w:styleId="Standard">
+  <w:style w:type="paragraph" w:default="1" w:styleId="Normal">
     <w:name w:val="Normal"/>
     <w:qFormat/>
   </w:style>
-  <w:style w:type="paragraph" w:styleId="berschrift1">
+  <w:style w:type="paragraph" w:styleId="Heading1">
     <w:name w:val="heading 1"/>
-    <w:basedOn w:val="Standard"/>
-    <w:next w:val="Standard"/>
-    <w:link w:val="berschrift1Zchn"/>
+    <w:basedOn w:val="Normal"/>
+    <w:next w:val="Normal"/>
+    <w:link w:val="Heading1Char"/>
     <w:uiPriority w:val="9"/>
     <w:qFormat/>
     <w:rsid w:val="00C3424C"/>
@@ -1624,13 +1512,13 @@
       <w:szCs w:val="32"/>
     </w:rPr>
   </w:style>
-  <w:style w:type="character" w:default="1" w:styleId="Absatz-Standardschriftart">
+  <w:style w:type="character" w:default="1" w:styleId="DefaultParagraphFont">
     <w:name w:val="Default Paragraph Font"/>
     <w:uiPriority w:val="1"/>
     <w:semiHidden/>
     <w:unhideWhenUsed/>
   </w:style>
-  <w:style w:type="table" w:default="1" w:styleId="NormaleTabelle">
+  <w:style w:type="table" w:default="1" w:styleId="TableNormal">
     <w:name w:val="Normal Table"/>
     <w:uiPriority w:val="99"/>
     <w:semiHidden/>
@@ -1645,17 +1533,17 @@
       </w:tblCellMar>
     </w:tblPr>
   </w:style>
-  <w:style w:type="numbering" w:default="1" w:styleId="KeineListe">
+  <w:style w:type="numbering" w:default="1" w:styleId="NoList">
     <w:name w:val="No List"/>
     <w:uiPriority w:val="99"/>
     <w:semiHidden/>
     <w:unhideWhenUsed/>
   </w:style>
-  <w:style w:type="paragraph" w:styleId="Titel">
+  <w:style w:type="paragraph" w:styleId="Title">
     <w:name w:val="Title"/>
-    <w:basedOn w:val="Standard"/>
-    <w:next w:val="Standard"/>
-    <w:link w:val="TitelZchn"/>
+    <w:basedOn w:val="Normal"/>
+    <w:next w:val="Normal"/>
+    <w:link w:val="TitleChar"/>
     <w:uiPriority w:val="10"/>
     <w:qFormat/>
     <w:rsid w:val="00A545DD"/>
@@ -1671,10 +1559,10 @@
       <w:szCs w:val="56"/>
     </w:rPr>
   </w:style>
-  <w:style w:type="character" w:customStyle="1" w:styleId="TitelZchn">
-    <w:name w:val="Titel Zchn"/>
-    <w:basedOn w:val="Absatz-Standardschriftart"/>
-    <w:link w:val="Titel"/>
+  <w:style w:type="character" w:customStyle="1" w:styleId="TitleChar">
+    <w:name w:val="Title Char"/>
+    <w:basedOn w:val="DefaultParagraphFont"/>
+    <w:link w:val="Title"/>
     <w:uiPriority w:val="10"/>
     <w:rsid w:val="00A545DD"/>
     <w:rPr>
@@ -1685,11 +1573,11 @@
       <w:szCs w:val="56"/>
     </w:rPr>
   </w:style>
-  <w:style w:type="paragraph" w:styleId="Untertitel">
+  <w:style w:type="paragraph" w:styleId="Subtitle">
     <w:name w:val="Subtitle"/>
-    <w:basedOn w:val="Standard"/>
-    <w:next w:val="Standard"/>
-    <w:link w:val="UntertitelZchn"/>
+    <w:basedOn w:val="Normal"/>
+    <w:next w:val="Normal"/>
+    <w:link w:val="SubtitleChar"/>
     <w:uiPriority w:val="11"/>
     <w:qFormat/>
     <w:rsid w:val="00A545DD"/>
@@ -1704,10 +1592,10 @@
       <w:spacing w:val="15"/>
     </w:rPr>
   </w:style>
-  <w:style w:type="character" w:customStyle="1" w:styleId="UntertitelZchn">
-    <w:name w:val="Untertitel Zchn"/>
-    <w:basedOn w:val="Absatz-Standardschriftart"/>
-    <w:link w:val="Untertitel"/>
+  <w:style w:type="character" w:customStyle="1" w:styleId="SubtitleChar">
+    <w:name w:val="Subtitle Char"/>
+    <w:basedOn w:val="DefaultParagraphFont"/>
+    <w:link w:val="Subtitle"/>
     <w:uiPriority w:val="11"/>
     <w:rsid w:val="00A545DD"/>
     <w:rPr>
@@ -1716,9 +1604,9 @@
       <w:spacing w:val="15"/>
     </w:rPr>
   </w:style>
-  <w:style w:type="paragraph" w:styleId="Listenabsatz">
+  <w:style w:type="paragraph" w:styleId="ListParagraph">
     <w:name w:val="List Paragraph"/>
-    <w:basedOn w:val="Standard"/>
+    <w:basedOn w:val="Normal"/>
     <w:uiPriority w:val="34"/>
     <w:qFormat/>
     <w:rsid w:val="00A545DD"/>
@@ -1727,10 +1615,10 @@
       <w:contextualSpacing/>
     </w:pPr>
   </w:style>
-  <w:style w:type="character" w:customStyle="1" w:styleId="berschrift1Zchn">
-    <w:name w:val="Überschrift 1 Zchn"/>
-    <w:basedOn w:val="Absatz-Standardschriftart"/>
-    <w:link w:val="berschrift1"/>
+  <w:style w:type="character" w:customStyle="1" w:styleId="Heading1Char">
+    <w:name w:val="Heading 1 Char"/>
+    <w:basedOn w:val="DefaultParagraphFont"/>
+    <w:link w:val="Heading1"/>
     <w:uiPriority w:val="9"/>
     <w:rsid w:val="00C3424C"/>
     <w:rPr>

</xml_diff>